<commit_message>
updated more hydra stuff
</commit_message>
<xml_diff>
--- a/_site/assets/img/hydra/hydra_framework.docx
+++ b/_site/assets/img/hydra/hydra_framework.docx
@@ -4486,7 +4486,15 @@
         <w:t>fi</w:t>
       </w:r>
       <w:r>
-        <w:t>rst version of uORocketry’s new avionics system, Hydra</w:t>
+        <w:t xml:space="preserve">rst version of </w:t>
+      </w:r>
+      <w:proofErr w:type="spellStart"/>
+      <w:r>
+        <w:t>uORocketry’s</w:t>
+      </w:r>
+      <w:proofErr w:type="spellEnd"/>
+      <w:r>
+        <w:t xml:space="preserve"> new avionics system, Hydra</w:t>
       </w:r>
       <w:r>
         <w:t>. Th</w:t>
@@ -4501,7 +4509,15 @@
         <w:t xml:space="preserve"> a modular </w:t>
       </w:r>
       <w:r>
-        <w:t>avionics stack in which boards can be stacked in no particular orders and swapped/upgraded over time.</w:t>
+        <w:t xml:space="preserve">avionics stack in which boards can be stacked in no </w:t>
+      </w:r>
+      <w:proofErr w:type="gramStart"/>
+      <w:r>
+        <w:t>particular orders</w:t>
+      </w:r>
+      <w:proofErr w:type="gramEnd"/>
+      <w:r>
+        <w:t xml:space="preserve"> and swapped/upgraded over time.</w:t>
       </w:r>
       <w:r>
         <w:t xml:space="preserve"> </w:t>
@@ -4543,9 +4559,14 @@
       </w:pPr>
       <w:bookmarkStart w:id="3" w:name="_Toc146652598"/>
       <w:r>
-        <w:t>System Behaviour</w:t>
+        <w:t xml:space="preserve">System </w:t>
+      </w:r>
+      <w:proofErr w:type="spellStart"/>
+      <w:r>
+        <w:t>Behaviour</w:t>
       </w:r>
       <w:bookmarkEnd w:id="3"/>
+      <w:proofErr w:type="spellEnd"/>
     </w:p>
     <w:p>
       <w:pPr>
@@ -4927,7 +4948,15 @@
         <w:ind w:firstLine="576"/>
       </w:pPr>
       <w:r>
-        <w:t>Finally, a pass through cutout is included at the rear section of the boar</w:t>
+        <w:t xml:space="preserve">Finally, a </w:t>
+      </w:r>
+      <w:proofErr w:type="gramStart"/>
+      <w:r>
+        <w:t>pass through</w:t>
+      </w:r>
+      <w:proofErr w:type="gramEnd"/>
+      <w:r>
+        <w:t xml:space="preserve"> cutout is included at the rear section of the boar</w:t>
       </w:r>
       <w:r>
         <w:t xml:space="preserve">d as a 15mm circular cutout, tangent to the board’s outline, and along the vertical axis in </w:t>
@@ -6378,7 +6407,7 @@
           <w:noProof/>
         </w:rPr>
         <w:drawing>
-          <wp:inline distT="0" distB="0" distL="0" distR="0" wp14:anchorId="7A6628B7" wp14:editId="3CD377C1">
+          <wp:inline distT="0" distB="0" distL="0" distR="0" wp14:anchorId="7A6628B7" wp14:editId="186C1086">
             <wp:extent cx="2628900" cy="2282873"/>
             <wp:effectExtent l="0" t="0" r="0" b="3175"/>
             <wp:docPr id="4" name="Picture 4"/>
@@ -6431,7 +6460,7 @@
           <w:noProof/>
         </w:rPr>
         <w:drawing>
-          <wp:inline distT="0" distB="0" distL="0" distR="0" wp14:anchorId="20EC752C" wp14:editId="19646DC2">
+          <wp:inline distT="0" distB="0" distL="0" distR="0" wp14:anchorId="20EC752C" wp14:editId="7CC4793D">
             <wp:extent cx="2875547" cy="2302895"/>
             <wp:effectExtent l="0" t="0" r="1270" b="2540"/>
             <wp:docPr id="5" name="Picture 5" descr="A picture containing diagram&#10;&#10;Description automatically generated"/>
@@ -6578,7 +6607,15 @@
     <w:p>
       <w:r>
         <w:tab/>
-        <w:t>Hydra V1 does not contain any flight-critical functionality. Therefore, this board functions independently and serves solely to house two RRC3s alongside individual power sources (9V batteries) for each and the SBG’s GPS antenna. The Rocktopus airframe stores the main chute in the nose cone of the rocket (immediately above the avionics bay) and the drogue chute immediately below the avionics bay. This means that two separate sets of wires are required on either end of the avionics bay to interact with both recovery systems. Furthermore, each recovery device is actuated by a set of redundant CD3s (CO</w:t>
+        <w:t xml:space="preserve">Hydra V1 does not contain any flight-critical functionality. Therefore, this board functions independently and serves solely to house two RRC3s alongside individual power sources (9V batteries) for each and the SBG’s GPS antenna. The </w:t>
+      </w:r>
+      <w:proofErr w:type="spellStart"/>
+      <w:r>
+        <w:t>Rocktopus</w:t>
+      </w:r>
+      <w:proofErr w:type="spellEnd"/>
+      <w:r>
+        <w:t xml:space="preserve"> airframe stores the main chute in the nose cone of the rocket (immediately above the avionics bay) and the drogue chute immediately below the avionics bay. This means that two separate sets of wires are required on either end of the avionics bay to interact with both recovery systems. Furthermore, each recovery device is actuated by a set of redundant CD3s (CO</w:t>
       </w:r>
       <w:r>
         <w:rPr>
@@ -6593,7 +6630,15 @@
     <w:p>
       <w:r>
         <w:tab/>
-        <w:t>Beyond providing mounting locations for the components this board serves to replace the wire-to-board connectors on the RRC3s with more reliable connectors. This eliminates the risk of electrical failure due to vibration while maintaining some level of maintainability in that the avionics stack can be conveniently connected and disconnected from the airframe’s hardware.</w:t>
+        <w:t xml:space="preserve">Beyond providing mounting locations for the </w:t>
+      </w:r>
+      <w:proofErr w:type="gramStart"/>
+      <w:r>
+        <w:t>components</w:t>
+      </w:r>
+      <w:proofErr w:type="gramEnd"/>
+      <w:r>
+        <w:t xml:space="preserve"> this board serves to replace the wire-to-board connectors on the RRC3s with more reliable connectors. This eliminates the risk of electrical failure due to vibration while maintaining some level of maintainability in that the avionics stack can be conveniently connected and disconnected from the airframe’s hardware.</w:t>
       </w:r>
     </w:p>
     <w:p>
@@ -6665,8 +6710,13 @@
       <w:r>
         <w:t xml:space="preserve"> </w:t>
       </w:r>
-      <w:r>
-        <w:t>Current version includes reverse polarity protection as well as thermal and overcurrent protection.</w:t>
+      <w:proofErr w:type="gramStart"/>
+      <w:r>
+        <w:t>Current</w:t>
+      </w:r>
+      <w:proofErr w:type="gramEnd"/>
+      <w:r>
+        <w:t xml:space="preserve"> version includes reverse polarity protection as well as thermal and overcurrent protection.</w:t>
       </w:r>
     </w:p>
     <w:p>
@@ -6703,7 +6753,15 @@
         </w:numPr>
       </w:pPr>
       <w:r>
-        <w:t xml:space="preserve">2 RRC3 footprints to transfer I/O from RRC3 wire-to-board connectors to locking connectors on the recovery board </w:t>
+        <w:t xml:space="preserve">2 RRC3 footprints to transfer I/O from RRC3 wire-to-board connectors to locking connectors on the recovery </w:t>
+      </w:r>
+      <w:proofErr w:type="gramStart"/>
+      <w:r>
+        <w:t>board</w:t>
+      </w:r>
+      <w:proofErr w:type="gramEnd"/>
+      <w:r>
+        <w:t xml:space="preserve"> </w:t>
       </w:r>
     </w:p>
     <w:p>
@@ -6715,7 +6773,15 @@
         </w:numPr>
       </w:pPr>
       <w:r>
-        <w:t>Safety disconnect switches</w:t>
+        <w:t xml:space="preserve">Safety </w:t>
+      </w:r>
+      <w:proofErr w:type="gramStart"/>
+      <w:r>
+        <w:t>disconnect</w:t>
+      </w:r>
+      <w:proofErr w:type="gramEnd"/>
+      <w:r>
+        <w:t xml:space="preserve"> switches</w:t>
       </w:r>
     </w:p>
     <w:p>
@@ -6727,8 +6793,13 @@
         </w:numPr>
       </w:pPr>
       <w:r>
-        <w:t>Cutout in center to provide clearance for SBG</w:t>
-      </w:r>
+        <w:t xml:space="preserve">Cutout in center to provide clearance for </w:t>
+      </w:r>
+      <w:proofErr w:type="gramStart"/>
+      <w:r>
+        <w:t>SBG</w:t>
+      </w:r>
+      <w:proofErr w:type="gramEnd"/>
     </w:p>
     <w:p>
       <w:pPr>
@@ -6814,8 +6885,13 @@
         </w:numPr>
       </w:pPr>
       <w:r>
-        <w:t>Independent battery so no traces needed whatsoever</w:t>
-      </w:r>
+        <w:t xml:space="preserve">Independent battery so no traces needed </w:t>
+      </w:r>
+      <w:proofErr w:type="gramStart"/>
+      <w:r>
+        <w:t>whatsoever</w:t>
+      </w:r>
+      <w:proofErr w:type="gramEnd"/>
     </w:p>
     <w:p>
       <w:pPr>
@@ -6917,8 +6993,13 @@
         </w:numPr>
       </w:pPr>
       <w:r>
-        <w:t>SBG mounting point</w:t>
-      </w:r>
+        <w:t xml:space="preserve">SBG mounting </w:t>
+      </w:r>
+      <w:proofErr w:type="gramStart"/>
+      <w:r>
+        <w:t>point</w:t>
+      </w:r>
+      <w:proofErr w:type="gramEnd"/>
     </w:p>
     <w:p>
       <w:pPr>
@@ -7083,8 +7164,13 @@
         </w:numPr>
       </w:pPr>
       <w:r>
-        <w:t>CAN link for future avionics boards</w:t>
-      </w:r>
+        <w:t xml:space="preserve">CAN link for future avionics </w:t>
+      </w:r>
+      <w:proofErr w:type="gramStart"/>
+      <w:r>
+        <w:t>boards</w:t>
+      </w:r>
+      <w:proofErr w:type="gramEnd"/>
     </w:p>
     <w:p>
       <w:pPr>
@@ -7172,8 +7258,13 @@
         </w:numPr>
       </w:pPr>
       <w:r>
-        <w:t>LEDs to indicate operational state of each power rail</w:t>
-      </w:r>
+        <w:t xml:space="preserve">LEDs to indicate operational state of each power </w:t>
+      </w:r>
+      <w:proofErr w:type="gramStart"/>
+      <w:r>
+        <w:t>rail</w:t>
+      </w:r>
+      <w:proofErr w:type="gramEnd"/>
     </w:p>
     <w:p>
       <w:pPr>
@@ -7196,8 +7287,13 @@
         </w:numPr>
       </w:pPr>
       <w:r>
-        <w:t>Safety power-disconnect switch</w:t>
-      </w:r>
+        <w:t xml:space="preserve">Safety power-disconnect </w:t>
+      </w:r>
+      <w:proofErr w:type="gramStart"/>
+      <w:r>
+        <w:t>switch</w:t>
+      </w:r>
+      <w:proofErr w:type="gramEnd"/>
     </w:p>
     <w:p>
       <w:pPr>
@@ -7234,8 +7330,13 @@
         <w:pStyle w:val="Heading3"/>
       </w:pPr>
       <w:r>
-        <w:t>System Behaviour</w:t>
-      </w:r>
+        <w:t xml:space="preserve">System </w:t>
+      </w:r>
+      <w:proofErr w:type="spellStart"/>
+      <w:r>
+        <w:t>Behaviour</w:t>
+      </w:r>
+      <w:proofErr w:type="spellEnd"/>
     </w:p>
     <w:p>
       <w:pPr>
@@ -7274,7 +7375,15 @@
         <w:t xml:space="preserve">Hydra </w:t>
       </w:r>
       <w:r>
-        <w:t xml:space="preserve">V2 uses SRAD and COTS recovery systems in parallel for redundancy. The SRAD system is in the form of the recovery board which also houses a RRC3 to use as its COTS backup. </w:t>
+        <w:t xml:space="preserve">V2 uses SRAD and COTS recovery systems in parallel for redundancy. The SRAD system is in the form of the recovery board which also houses </w:t>
+      </w:r>
+      <w:proofErr w:type="gramStart"/>
+      <w:r>
+        <w:t>a RRC3</w:t>
+      </w:r>
+      <w:proofErr w:type="gramEnd"/>
+      <w:r>
+        <w:t xml:space="preserve"> to use as its COTS backup. </w:t>
       </w:r>
     </w:p>
     <w:p>
@@ -7304,7 +7413,15 @@
         </w:rPr>
       </w:pPr>
       <w:r>
-        <w:t>Hardware design is highly similar to V1 and was not documented since so few people worked on the boards that there was no need.</w:t>
+        <w:t xml:space="preserve">Hardware design is highly </w:t>
+      </w:r>
+      <w:proofErr w:type="gramStart"/>
+      <w:r>
+        <w:t>similar to</w:t>
+      </w:r>
+      <w:proofErr w:type="gramEnd"/>
+      <w:r>
+        <w:t xml:space="preserve"> V1 and was not documented since so few people worked on the boards that there was no need.</w:t>
       </w:r>
       <w:r>
         <w:br w:type="page"/>
@@ -7329,7 +7446,7 @@
           <w:noProof/>
         </w:rPr>
         <w:drawing>
-          <wp:inline distT="0" distB="0" distL="0" distR="0" wp14:anchorId="033E1F3F" wp14:editId="5341ABB0">
+          <wp:inline distT="0" distB="0" distL="0" distR="0" wp14:anchorId="033E1F3F" wp14:editId="21FCDD5A">
             <wp:extent cx="2628900" cy="2282873"/>
             <wp:effectExtent l="0" t="0" r="0" b="3175"/>
             <wp:docPr id="1640167681" name="Picture 1640167681" descr="A green and black device&#10;&#10;Description automatically generated"/>
@@ -7382,7 +7499,7 @@
           <w:noProof/>
         </w:rPr>
         <w:drawing>
-          <wp:inline distT="0" distB="0" distL="0" distR="0" wp14:anchorId="46777D54" wp14:editId="79FF53E0">
+          <wp:inline distT="0" distB="0" distL="0" distR="0" wp14:anchorId="46777D54" wp14:editId="02B62D84">
             <wp:extent cx="2875547" cy="2302895"/>
             <wp:effectExtent l="0" t="0" r="1270" b="2540"/>
             <wp:docPr id="475118414" name="Picture 475118414" descr="A picture containing diagram&#10;&#10;Description automatically generated"/>
@@ -7530,7 +7647,15 @@
         <w:ind w:firstLine="720"/>
       </w:pPr>
       <w:r>
-        <w:t>This board is relatively identical to the V1 logic board with the exception of some added voltage sensing, a new MOSFET switch to turn the SBG on/off, and a secondary CAN network which enables us to interface with CAN devices without exposing the flight-critical avionics CAN network. Its purpose is to interface with the SBG, log data from the SBG to an onboard SD card and publish navigational data to the avionics CAN bus. This board is also intended for future use in a hybrid vehicle where it could interact with satellite PCBs throughout the vehicle to receive sensor data or control actuators.</w:t>
+        <w:t xml:space="preserve">This board is relatively identical to the V1 logic board </w:t>
+      </w:r>
+      <w:proofErr w:type="gramStart"/>
+      <w:r>
+        <w:t>with the exception of</w:t>
+      </w:r>
+      <w:proofErr w:type="gramEnd"/>
+      <w:r>
+        <w:t xml:space="preserve"> some added voltage sensing, a new MOSFET switch to turn the SBG on/off, and a secondary CAN network which enables us to interface with CAN devices without exposing the flight-critical avionics CAN network. Its purpose is to interface with the SBG, log data from the SBG to an onboard SD card and publish navigational data to the avionics CAN bus. This board is also intended for future use in a hybrid vehicle where it could interact with satellite PCBs throughout the vehicle to receive sensor data or control actuators.</w:t>
       </w:r>
     </w:p>
     <w:p>
@@ -7577,7 +7702,15 @@
         <w:ind w:firstLine="720"/>
       </w:pPr>
       <w:r>
-        <w:t>This board is named the V3 power board since it integrates a blackbox and the internal regulator feature which was provisioned for V3 and not V2.</w:t>
+        <w:t xml:space="preserve">This board is named the V3 power board since it integrates a </w:t>
+      </w:r>
+      <w:proofErr w:type="spellStart"/>
+      <w:r>
+        <w:t>blackbox</w:t>
+      </w:r>
+      <w:proofErr w:type="spellEnd"/>
+      <w:r>
+        <w:t xml:space="preserve"> and the internal regulator feature which was provisioned for V3 and not V2.</w:t>
       </w:r>
     </w:p>
     <w:p>
@@ -7598,7 +7731,15 @@
         <w:tab/>
       </w:r>
       <w:r>
-        <w:t>The Hydra V2 recovery board contains SRAD ejection circuitry in parallel with an RRC3 recovery device for redundancy. This version of the board uses a SAME51 MCU though this will be updated in the future since functions that rely on the ADC are unusable due to an issue with the chip’s clocks on the software side. The SRAD circuitry also contains a barometer and IMU that can be utilized in the event that no navigational data is available on the avionics CAN bus</w:t>
+        <w:t xml:space="preserve">The Hydra V2 recovery board contains SRAD ejection circuitry in parallel with an RRC3 recovery device for redundancy. This version of the board uses a SAME51 MCU though this will be updated in the future since functions that rely on the ADC are unusable due to an issue with the chip’s clocks on the software side. The SRAD circuitry also contains a barometer and IMU that can be utilized </w:t>
+      </w:r>
+      <w:proofErr w:type="gramStart"/>
+      <w:r>
+        <w:t>in the event that</w:t>
+      </w:r>
+      <w:proofErr w:type="gramEnd"/>
+      <w:r>
+        <w:t xml:space="preserve"> no navigational data is available on the avionics CAN bus</w:t>
       </w:r>
       <w:r>
         <w:t xml:space="preserve"> from the SBG</w:t>
@@ -7713,9 +7854,14 @@
       </w:pPr>
       <w:bookmarkStart w:id="22" w:name="_Toc146652615"/>
       <w:r>
-        <w:t>System Behaviour</w:t>
+        <w:t xml:space="preserve">System </w:t>
+      </w:r>
+      <w:proofErr w:type="spellStart"/>
+      <w:r>
+        <w:t>Behaviour</w:t>
       </w:r>
       <w:bookmarkEnd w:id="22"/>
+      <w:proofErr w:type="spellEnd"/>
     </w:p>
     <w:p>
       <w:pPr>
@@ -7807,11 +7953,16 @@
       <w:r>
         <w:t xml:space="preserve"> recovery device and </w:t>
       </w:r>
+      <w:proofErr w:type="gramStart"/>
       <w:r>
         <w:t>cannot</w:t>
       </w:r>
       <w:r>
-        <w:t xml:space="preserve"> therefore use </w:t>
+        <w:t xml:space="preserve"> therefore</w:t>
+      </w:r>
+      <w:proofErr w:type="gramEnd"/>
+      <w:r>
+        <w:t xml:space="preserve"> use </w:t>
       </w:r>
       <w:r>
         <w:t>our current</w:t>
@@ -7887,7 +8038,15 @@
         <w:t xml:space="preserve"> to enable board-to-wire connectors to sit flush with the backside of the PCB</w:t>
       </w:r>
       <w:r>
-        <w:t xml:space="preserve"> making it easy to mate/unmate connectors without disassembling the stack. A sketch of the update</w:t>
+        <w:t xml:space="preserve"> making it easy to mate/</w:t>
+      </w:r>
+      <w:proofErr w:type="spellStart"/>
+      <w:r>
+        <w:t>unmate</w:t>
+      </w:r>
+      <w:proofErr w:type="spellEnd"/>
+      <w:r>
+        <w:t xml:space="preserve"> connectors without disassembling the stack. A sketch of the update</w:t>
       </w:r>
       <w:r>
         <w:t>d PCB layout is included below</w:t>
@@ -8042,7 +8201,31 @@
         <w:ind w:firstLine="720"/>
       </w:pPr>
       <w:r>
-        <w:t>Hydra V3 uses Samtec TigerEye locking connectors between the PCBs (see part numbers below). The locking behaviour is important since Hydra V3 does not include any mounting provisions on the PCBs and therefore relies partly on the connectors to hold itself together. The set of connectors listed below mates together and provides 40 pins of combined I/O between all PCBs. Each pin is rated to 3.2A and the connectors themselves are rated for various data transfer protocols all of which far exceed our needs.</w:t>
+        <w:t xml:space="preserve">Hydra V3 uses </w:t>
+      </w:r>
+      <w:proofErr w:type="spellStart"/>
+      <w:r>
+        <w:t>Samtec</w:t>
+      </w:r>
+      <w:proofErr w:type="spellEnd"/>
+      <w:r>
+        <w:t xml:space="preserve"> </w:t>
+      </w:r>
+      <w:proofErr w:type="spellStart"/>
+      <w:r>
+        <w:t>TigerEye</w:t>
+      </w:r>
+      <w:proofErr w:type="spellEnd"/>
+      <w:r>
+        <w:t xml:space="preserve"> locking connectors between the PCBs (see part numbers below). The locking </w:t>
+      </w:r>
+      <w:proofErr w:type="spellStart"/>
+      <w:r>
+        <w:t>behaviour</w:t>
+      </w:r>
+      <w:proofErr w:type="spellEnd"/>
+      <w:r>
+        <w:t xml:space="preserve"> is important since Hydra V3 does not include any mounting provisions on the PCBs and therefore relies partly on the connectors to hold itself together. The set of connectors listed below mates together and provides 40 pins of combined I/O between all PCBs. Each pin is rated to 3.2A and the connectors themselves are rated for various data transfer protocols all of which far exceed our needs.</w:t>
       </w:r>
     </w:p>
     <w:p>
@@ -8115,7 +8298,14 @@
           <w:b/>
           <w:bCs/>
         </w:rPr>
-        <w:t xml:space="preserve">Two </w:t>
+        <w:t>A</w:t>
+      </w:r>
+      <w:r>
+        <w:rPr>
+          <w:b/>
+          <w:bCs/>
+        </w:rPr>
+        <w:t xml:space="preserve"> </w:t>
       </w:r>
       <w:r>
         <w:rPr>
@@ -8136,7 +8326,23 @@
           <w:b/>
           <w:bCs/>
         </w:rPr>
-        <w:t xml:space="preserve"> vias must be included on each connector pad.</w:t>
+        <w:t xml:space="preserve"> </w:t>
+      </w:r>
+      <w:proofErr w:type="gramStart"/>
+      <w:r>
+        <w:rPr>
+          <w:b/>
+          <w:bCs/>
+        </w:rPr>
+        <w:t>via</w:t>
+      </w:r>
+      <w:proofErr w:type="gramEnd"/>
+      <w:r>
+        <w:rPr>
+          <w:b/>
+          <w:bCs/>
+        </w:rPr>
+        <w:t xml:space="preserve"> must be included on each connector pad.</w:t>
       </w:r>
       <w:r>
         <w:rPr>
@@ -9152,7 +9358,15 @@
         <w:t>connector.</w:t>
       </w:r>
       <w:r>
-        <w:t xml:space="preserve"> Eight PYRO_PWR pins are included to allow for enough ground pins such that there is a ground pin for every power pin (regulated or not).</w:t>
+        <w:t xml:space="preserve"> Eight </w:t>
+      </w:r>
+      <w:proofErr w:type="gramStart"/>
+      <w:r>
+        <w:t>PYRO</w:t>
+      </w:r>
+      <w:proofErr w:type="gramEnd"/>
+      <w:r>
+        <w:t>_PWR pins are included to allow for enough ground pins such that there is a ground pin for every power pin (regulated or not).</w:t>
       </w:r>
     </w:p>
     <w:p>
@@ -9180,6 +9394,7 @@
         <w:ind w:firstLine="720"/>
         <w:jc w:val="left"/>
       </w:pPr>
+      <w:bookmarkStart w:id="28" w:name="_Hlk147964487"/>
       <w:r>
         <w:t xml:space="preserve">The regulated 5V and 3V3 rails of the avionics system maintain 4 power pins each, providing each rail with a theoretical 12.8A current capacity (based on 3.2A/pin). The left header of the avionics stack also </w:t>
       </w:r>
@@ -9190,6 +9405,7 @@
         <w:t xml:space="preserve"> Of the two new CAN buses, one is reserved for sending time-critical command data and the other is reserved for sending non-time-critical sensor data.</w:t>
       </w:r>
     </w:p>
+    <w:bookmarkEnd w:id="28"/>
     <w:p>
       <w:pPr>
         <w:pStyle w:val="Heading4"/>
@@ -9205,7 +9421,15 @@
         <w:ind w:firstLine="432"/>
       </w:pPr>
       <w:r>
-        <w:t xml:space="preserve">Hydra V3 uses Molex PicoBlade connectors between its PCBs and external devices such as batteries and the SBG. These connectors are used for their small size, locking ability, and high current capacity. All connectors to external I/O will be located at the back end of the PCB (flat part of sketch in Section 3.2.1) and </w:t>
+        <w:t xml:space="preserve">Hydra V3 uses Molex </w:t>
+      </w:r>
+      <w:proofErr w:type="spellStart"/>
+      <w:r>
+        <w:t>PicoBlade</w:t>
+      </w:r>
+      <w:proofErr w:type="spellEnd"/>
+      <w:r>
+        <w:t xml:space="preserve"> connectors between its PCBs and external devices such as batteries and the SBG. These connectors are used for their small size, locking ability, and high current capacity. All connectors to external I/O will be located at the back end of the PCB (flat part of sketch in Section 3.2.1) and </w:t>
       </w:r>
       <w:r>
         <w:rPr>
@@ -9239,7 +9463,15 @@
         <w:sym w:font="Wingdings" w:char="F0E0"/>
       </w:r>
       <w:r>
-        <w:t xml:space="preserve"> (X: varies, Y: -16.25mm)</w:t>
+        <w:t xml:space="preserve"> (</w:t>
+      </w:r>
+      <w:proofErr w:type="gramStart"/>
+      <w:r>
+        <w:t>X:</w:t>
+      </w:r>
+      <w:proofErr w:type="gramEnd"/>
+      <w:r>
+        <w:t xml:space="preserve"> varies, Y: -16.25mm)</w:t>
       </w:r>
     </w:p>
     <w:p>
@@ -9247,16 +9479,16 @@
         <w:pStyle w:val="Heading4"/>
         <w:spacing w:after="240"/>
       </w:pPr>
-      <w:commentRangeStart w:id="28"/>
+      <w:commentRangeStart w:id="29"/>
       <w:r>
         <w:t>Debugging Interface</w:t>
       </w:r>
-      <w:commentRangeEnd w:id="28"/>
+      <w:commentRangeEnd w:id="29"/>
       <w:r>
         <w:rPr>
           <w:rStyle w:val="CommentReference"/>
         </w:rPr>
-        <w:commentReference w:id="28"/>
+        <w:commentReference w:id="29"/>
       </w:r>
     </w:p>
     <w:p>
@@ -9265,10 +9497,34 @@
         <w:ind w:firstLine="720"/>
       </w:pPr>
       <w:r>
-        <w:t xml:space="preserve">The Samtec TigerEye connectors severely limit the vertical clearance available between Hydra V3 PCBs. This, in combination with the small size of the PCBs prevents the use of a dedicated full-scale J-Link connector. Instead, the Hydra V3 PCBs </w:t>
-      </w:r>
-      <w:r>
-        <w:t>use a 6-pin Molex PicoBlade connector for debugging</w:t>
+        <w:t xml:space="preserve">The </w:t>
+      </w:r>
+      <w:proofErr w:type="spellStart"/>
+      <w:r>
+        <w:t>Samtec</w:t>
+      </w:r>
+      <w:proofErr w:type="spellEnd"/>
+      <w:r>
+        <w:t xml:space="preserve"> </w:t>
+      </w:r>
+      <w:proofErr w:type="spellStart"/>
+      <w:r>
+        <w:t>TigerEye</w:t>
+      </w:r>
+      <w:proofErr w:type="spellEnd"/>
+      <w:r>
+        <w:t xml:space="preserve"> connectors severely limit the vertical clearance available between Hydra V3 PCBs. This, in combination with the small size of the PCBs prevents the use of a dedicated full-scale J-Link connector. Instead, the Hydra V3 PCBs </w:t>
+      </w:r>
+      <w:r>
+        <w:t xml:space="preserve">use a 6-pin Molex </w:t>
+      </w:r>
+      <w:proofErr w:type="spellStart"/>
+      <w:r>
+        <w:t>PicoBlade</w:t>
+      </w:r>
+      <w:proofErr w:type="spellEnd"/>
+      <w:r>
+        <w:t xml:space="preserve"> connector for debugging</w:t>
       </w:r>
       <w:r>
         <w:t xml:space="preserve"> which is located on the top layer of the PCB as follows:</w:t>
@@ -9730,8 +9986,13 @@
       <w:r>
         <w:t xml:space="preserve"> </w:t>
       </w:r>
-      <w:r>
-        <w:t>X: varies, Y: 13.4mm</w:t>
+      <w:proofErr w:type="gramStart"/>
+      <w:r>
+        <w:t>X:</w:t>
+      </w:r>
+      <w:proofErr w:type="gramEnd"/>
+      <w:r>
+        <w:t xml:space="preserve"> varies, Y: 13.4mm</w:t>
       </w:r>
     </w:p>
     <w:p>
@@ -9775,7 +10036,15 @@
         <w:sym w:font="Wingdings" w:char="F0E0"/>
       </w:r>
       <w:r>
-        <w:t xml:space="preserve"> X: varies, Y: 10.4mm</w:t>
+        <w:t xml:space="preserve"> </w:t>
+      </w:r>
+      <w:proofErr w:type="gramStart"/>
+      <w:r>
+        <w:t>X:</w:t>
+      </w:r>
+      <w:proofErr w:type="gramEnd"/>
+      <w:r>
+        <w:t xml:space="preserve"> varies, Y: 10.4mm</w:t>
       </w:r>
     </w:p>
     <w:p>
@@ -9818,13 +10087,29 @@
         <w:ind w:firstLine="720"/>
       </w:pPr>
       <w:r>
-        <w:t>All Hydra V3 boards must contain the name of the board (HYDRA_V3_NAV, for example), the uORocketry logo</w:t>
+        <w:t xml:space="preserve">All Hydra V3 boards must contain the name of the board (HYDRA_V3_NAV, for example), the </w:t>
+      </w:r>
+      <w:proofErr w:type="spellStart"/>
+      <w:r>
+        <w:t>uORocketry</w:t>
+      </w:r>
+      <w:proofErr w:type="spellEnd"/>
+      <w:r>
+        <w:t xml:space="preserve"> logo</w:t>
       </w:r>
       <w:r>
         <w:t>, and the name of whoever designed the board.</w:t>
       </w:r>
       <w:r>
-        <w:t xml:space="preserve"> The uORocketry logo</w:t>
+        <w:t xml:space="preserve"> The </w:t>
+      </w:r>
+      <w:proofErr w:type="spellStart"/>
+      <w:r>
+        <w:t>uORocketry</w:t>
+      </w:r>
+      <w:proofErr w:type="spellEnd"/>
+      <w:r>
+        <w:t xml:space="preserve"> logo</w:t>
       </w:r>
       <w:r>
         <w:t xml:space="preserve"> is standardized across all PCBs and is located at (X: 19.5mm, Y: -9mm</w:t>
@@ -9850,7 +10135,15 @@
         <w:t>All text on Hydra V3 PCBs</w:t>
       </w:r>
       <w:r>
-        <w:t>, with the exception of the designer’s name,</w:t>
+        <w:t xml:space="preserve">, </w:t>
+      </w:r>
+      <w:proofErr w:type="gramStart"/>
+      <w:r>
+        <w:t>with the exception of</w:t>
+      </w:r>
+      <w:proofErr w:type="gramEnd"/>
+      <w:r>
+        <w:t xml:space="preserve"> the designer’s name,</w:t>
       </w:r>
       <w:r>
         <w:t xml:space="preserve"> has a text height of 0.75mm and a stroke width of 0.15mm</w:t>
@@ -9893,8 +10186,13 @@
           <w:numId w:val="9"/>
         </w:numPr>
       </w:pPr>
-      <w:r>
-        <w:t>uORocketry logo at (X: 19.5mm, Y: -9mm)</w:t>
+      <w:proofErr w:type="spellStart"/>
+      <w:r>
+        <w:t>uORocketry</w:t>
+      </w:r>
+      <w:proofErr w:type="spellEnd"/>
+      <w:r>
+        <w:t xml:space="preserve"> logo at (X: 19.5mm, Y: -9mm)</w:t>
       </w:r>
     </w:p>
     <w:p>
@@ -10159,7 +10457,23 @@
         <w:ind w:firstLine="432"/>
       </w:pPr>
       <w:r>
-        <w:t>The Samtec TigerEye connectors provide 5-7mm of clearance between two mated PCBs which is assumed to be exactly 5mm for design purposes. Therefore, no components with a height greater than 5mm can be used on Hydra V3 PCBs. Additionally, some high-density PCBs may benefit from locating components on the bottom side of the board; this should generally be avoided as it may prevent the system from truly being stackable in any order/combination thereby compromising Hydra’s design philosophy. Some exceptions may be made to this rule in which case no component with a height greater than 1.5mm (solder included) should be included on the bottom side of the PCB.</w:t>
+        <w:t xml:space="preserve">The </w:t>
+      </w:r>
+      <w:proofErr w:type="spellStart"/>
+      <w:r>
+        <w:t>Samtec</w:t>
+      </w:r>
+      <w:proofErr w:type="spellEnd"/>
+      <w:r>
+        <w:t xml:space="preserve"> </w:t>
+      </w:r>
+      <w:proofErr w:type="spellStart"/>
+      <w:r>
+        <w:t>TigerEye</w:t>
+      </w:r>
+      <w:proofErr w:type="spellEnd"/>
+      <w:r>
+        <w:t xml:space="preserve"> connectors provide 5-7mm of clearance between two mated PCBs which is assumed to be exactly 5mm for design purposes. Therefore, no components with a height greater than 5mm can be used on Hydra V3 PCBs. Additionally, some high-density PCBs may benefit from locating components on the bottom side of the board; this should generally be avoided as it may prevent the system from truly being stackable in any order/combination thereby compromising Hydra’s design philosophy. Some exceptions may be made to this rule in which case no component with a height greater than 1.5mm (solder included) should be included on the bottom side of the PCB.</w:t>
       </w:r>
     </w:p>
     <w:p>
@@ -10181,7 +10495,15 @@
     </w:p>
     <w:p>
       <w:r>
-        <w:t>I’ve got no idea what’s gonna happen with these yet, ignore for now.</w:t>
+        <w:t xml:space="preserve">I’ve got no idea what’s </w:t>
+      </w:r>
+      <w:proofErr w:type="spellStart"/>
+      <w:r>
+        <w:t>gonna</w:t>
+      </w:r>
+      <w:proofErr w:type="spellEnd"/>
+      <w:r>
+        <w:t xml:space="preserve"> happen with these yet, ignore for now.</w:t>
       </w:r>
     </w:p>
     <w:p>
@@ -10256,12 +10578,12 @@
       <w:pPr>
         <w:pStyle w:val="Heading3"/>
       </w:pPr>
-      <w:bookmarkStart w:id="29" w:name="_Toc146652626"/>
+      <w:bookmarkStart w:id="30" w:name="_Toc146652626"/>
       <w:r>
         <w:lastRenderedPageBreak/>
         <w:t>Hydra V3 Boards</w:t>
       </w:r>
-      <w:bookmarkEnd w:id="29"/>
+      <w:bookmarkEnd w:id="30"/>
     </w:p>
     <w:p>
       <w:pPr>
@@ -10297,11 +10619,11 @@
         <w:pStyle w:val="Heading4"/>
         <w:spacing w:after="240"/>
       </w:pPr>
-      <w:bookmarkStart w:id="30" w:name="_Toc146652627"/>
+      <w:bookmarkStart w:id="31" w:name="_Toc146652627"/>
       <w:r>
         <w:t>HYDRA_V3_POWER</w:t>
       </w:r>
-      <w:bookmarkEnd w:id="30"/>
+      <w:bookmarkEnd w:id="31"/>
     </w:p>
     <w:p>
       <w:pPr>
@@ -10519,8 +10841,13 @@
         </w:numPr>
       </w:pPr>
       <w:r>
-        <w:t>MOSFET-based reverse polarity protection</w:t>
-      </w:r>
+        <w:t xml:space="preserve">MOSFET-based reverse polarity </w:t>
+      </w:r>
+      <w:proofErr w:type="gramStart"/>
+      <w:r>
+        <w:t>protection</w:t>
+      </w:r>
+      <w:proofErr w:type="gramEnd"/>
     </w:p>
     <w:p>
       <w:pPr>
@@ -10552,8 +10879,13 @@
         <w:t>à</w:t>
       </w:r>
       <w:r>
-        <w:t xml:space="preserve"> back-to-back MOSFETs</w:t>
-      </w:r>
+        <w:t xml:space="preserve"> back-to-back </w:t>
+      </w:r>
+      <w:proofErr w:type="gramStart"/>
+      <w:r>
+        <w:t>MOSFETs</w:t>
+      </w:r>
+      <w:proofErr w:type="gramEnd"/>
     </w:p>
     <w:p>
       <w:pPr>
@@ -10589,8 +10921,13 @@
         </w:numPr>
       </w:pPr>
       <w:r>
-        <w:t>Two load sharing circuits, one for each of the regulators mentioned above</w:t>
-      </w:r>
+        <w:t xml:space="preserve">Two load sharing circuits, one for each of the regulators mentioned </w:t>
+      </w:r>
+      <w:proofErr w:type="gramStart"/>
+      <w:r>
+        <w:t>above</w:t>
+      </w:r>
+      <w:proofErr w:type="gramEnd"/>
     </w:p>
     <w:p>
       <w:pPr>
@@ -10604,8 +10941,13 @@
         <w:t xml:space="preserve">Load sharing circuits should </w:t>
       </w:r>
       <w:r>
-        <w:t>enable regulators to share the load on the Hydra 5V and 3V3 rails</w:t>
-      </w:r>
+        <w:t xml:space="preserve">enable regulators to share the load on the Hydra 5V and 3V3 </w:t>
+      </w:r>
+      <w:proofErr w:type="gramStart"/>
+      <w:r>
+        <w:t>rails</w:t>
+      </w:r>
+      <w:proofErr w:type="gramEnd"/>
     </w:p>
     <w:p>
       <w:pPr>
@@ -10677,19 +11019,24 @@
         <w:t xml:space="preserve">n this </w:t>
       </w:r>
       <w:r>
-        <w:t>rail will kill the system</w:t>
-      </w:r>
+        <w:t xml:space="preserve">rail will kill the </w:t>
+      </w:r>
+      <w:proofErr w:type="gramStart"/>
+      <w:r>
+        <w:t>system</w:t>
+      </w:r>
+      <w:proofErr w:type="gramEnd"/>
     </w:p>
     <w:p>
       <w:pPr>
         <w:pStyle w:val="Heading4"/>
         <w:spacing w:after="240"/>
       </w:pPr>
-      <w:bookmarkStart w:id="31" w:name="_Toc146652628"/>
+      <w:bookmarkStart w:id="32" w:name="_Toc146652628"/>
       <w:r>
         <w:t>HYDRA_V3_</w:t>
       </w:r>
-      <w:bookmarkEnd w:id="31"/>
+      <w:bookmarkEnd w:id="32"/>
       <w:r>
         <w:t>NAV</w:t>
       </w:r>
@@ -10708,7 +11055,23 @@
         <w:t xml:space="preserve"> board is very similar to the Hydra V2 logic board albeit with an upgraded MCU</w:t>
       </w:r>
       <w:r>
-        <w:t xml:space="preserve"> and solder-on eMMc memory. The upgraded MCU provides the board with more processing power in hopes of it keeping up with the high data rate emanating from the SBG Ellipse2-N-G4A3-B1 sensor. The solder-on eMMc memory is included</w:t>
+        <w:t xml:space="preserve"> and solder-on </w:t>
+      </w:r>
+      <w:proofErr w:type="spellStart"/>
+      <w:r>
+        <w:t>eMMc</w:t>
+      </w:r>
+      <w:proofErr w:type="spellEnd"/>
+      <w:r>
+        <w:t xml:space="preserve"> memory. The upgraded MCU provides the board with more processing power in hopes of it keeping up with the high data rate emanating from the SBG Ellipse2-N-G4A3-B1 sensor. The solder-on </w:t>
+      </w:r>
+      <w:proofErr w:type="spellStart"/>
+      <w:r>
+        <w:t>eMMc</w:t>
+      </w:r>
+      <w:proofErr w:type="spellEnd"/>
+      <w:r>
+        <w:t xml:space="preserve"> memory is included</w:t>
       </w:r>
       <w:r>
         <w:t xml:space="preserve"> since mechanically affixing the SD card onboard the PCB </w:t>
@@ -10777,8 +11140,13 @@
           <w:numId w:val="9"/>
         </w:numPr>
       </w:pPr>
-      <w:r>
-        <w:t>eMMc memory</w:t>
+      <w:proofErr w:type="spellStart"/>
+      <w:r>
+        <w:t>eMMc</w:t>
+      </w:r>
+      <w:proofErr w:type="spellEnd"/>
+      <w:r>
+        <w:t xml:space="preserve"> memory</w:t>
       </w:r>
     </w:p>
     <w:p>
@@ -10805,8 +11173,13 @@
         <w:t>MOSFET-based s</w:t>
       </w:r>
       <w:r>
-        <w:t>witch to turn off SBG power</w:t>
-      </w:r>
+        <w:t xml:space="preserve">witch to turn off SBG </w:t>
+      </w:r>
+      <w:proofErr w:type="gramStart"/>
+      <w:r>
+        <w:t>power</w:t>
+      </w:r>
+      <w:proofErr w:type="gramEnd"/>
     </w:p>
     <w:p>
       <w:pPr>
@@ -10912,11 +11285,11 @@
         <w:pStyle w:val="Heading4"/>
         <w:spacing w:after="240"/>
       </w:pPr>
-      <w:bookmarkStart w:id="32" w:name="_Toc146652629"/>
+      <w:bookmarkStart w:id="33" w:name="_Toc146652629"/>
       <w:r>
         <w:t>HYDRA_V3_</w:t>
       </w:r>
-      <w:bookmarkEnd w:id="32"/>
+      <w:bookmarkEnd w:id="33"/>
       <w:r>
         <w:t>LINK</w:t>
       </w:r>
@@ -10925,7 +11298,7 @@
       <w:pPr>
         <w:ind w:firstLine="720"/>
       </w:pPr>
-      <w:commentRangeStart w:id="33"/>
+      <w:commentRangeStart w:id="34"/>
       <w:r>
         <w:t xml:space="preserve">The Hydra V3 </w:t>
       </w:r>
@@ -10933,7 +11306,15 @@
         <w:t>link</w:t>
       </w:r>
       <w:r>
-        <w:t xml:space="preserve"> board is highly similar to the Hydra V2 communication </w:t>
+        <w:t xml:space="preserve"> board is highly </w:t>
+      </w:r>
+      <w:proofErr w:type="gramStart"/>
+      <w:r>
+        <w:t>similar to</w:t>
+      </w:r>
+      <w:proofErr w:type="gramEnd"/>
+      <w:r>
+        <w:t xml:space="preserve"> the Hydra V2 communication </w:t>
       </w:r>
       <w:r>
         <w:t xml:space="preserve">but contains fixed regulator </w:t>
@@ -10954,12 +11335,12 @@
         <w:lastRenderedPageBreak/>
         <w:t>Furthermore, the RFD900 is no longer mounted on the communication board due to its small size and therefore interfaces with the board using a connector at the rear of the PCB.</w:t>
       </w:r>
-      <w:commentRangeEnd w:id="33"/>
+      <w:commentRangeEnd w:id="34"/>
       <w:r>
         <w:rPr>
           <w:rStyle w:val="CommentReference"/>
         </w:rPr>
-        <w:commentReference w:id="33"/>
+        <w:commentReference w:id="34"/>
       </w:r>
     </w:p>
     <w:p>
@@ -11031,8 +11412,13 @@
           <w:numId w:val="9"/>
         </w:numPr>
       </w:pPr>
-      <w:r>
-        <w:t>eMMc memory?</w:t>
+      <w:proofErr w:type="spellStart"/>
+      <w:r>
+        <w:t>eMMc</w:t>
+      </w:r>
+      <w:proofErr w:type="spellEnd"/>
+      <w:r>
+        <w:t xml:space="preserve"> memory?</w:t>
       </w:r>
     </w:p>
     <w:p>
@@ -11044,8 +11430,13 @@
         </w:numPr>
       </w:pPr>
       <w:r>
-        <w:t>Maintain SD card for first iteration</w:t>
-      </w:r>
+        <w:t xml:space="preserve">Maintain SD card for first </w:t>
+      </w:r>
+      <w:proofErr w:type="gramStart"/>
+      <w:r>
+        <w:t>iteration</w:t>
+      </w:r>
+      <w:proofErr w:type="gramEnd"/>
     </w:p>
     <w:p>
       <w:pPr>
@@ -11125,8 +11516,13 @@
         <w:t xml:space="preserve">Green means </w:t>
       </w:r>
       <w:r>
-        <w:t>using Hydra power</w:t>
-      </w:r>
+        <w:t xml:space="preserve">using Hydra </w:t>
+      </w:r>
+      <w:proofErr w:type="gramStart"/>
+      <w:r>
+        <w:t>power</w:t>
+      </w:r>
+      <w:proofErr w:type="gramEnd"/>
     </w:p>
     <w:p>
       <w:pPr>
@@ -11137,19 +11533,24 @@
         </w:numPr>
       </w:pPr>
       <w:r>
-        <w:t>Red means using internal regulators</w:t>
-      </w:r>
+        <w:t xml:space="preserve">Red means using internal </w:t>
+      </w:r>
+      <w:proofErr w:type="gramStart"/>
+      <w:r>
+        <w:t>regulators</w:t>
+      </w:r>
+      <w:proofErr w:type="gramEnd"/>
     </w:p>
     <w:p>
       <w:pPr>
         <w:pStyle w:val="Heading4"/>
         <w:spacing w:after="240"/>
       </w:pPr>
-      <w:bookmarkStart w:id="34" w:name="_Toc146652630"/>
+      <w:bookmarkStart w:id="35" w:name="_Toc146652630"/>
       <w:r>
         <w:t>HYDRA_V3_RECOVERY</w:t>
       </w:r>
-      <w:bookmarkEnd w:id="34"/>
+      <w:bookmarkEnd w:id="35"/>
     </w:p>
     <w:p>
       <w:pPr>
@@ -11163,7 +11564,15 @@
         <w:t xml:space="preserve">2 recovery board albeit with an updated sensor package that should hopefully be more functional. This board contains both an IMU and a barometer </w:t>
       </w:r>
       <w:r>
-        <w:t>such that it can fully replace the navigational data provided by the SBG with the exception of the</w:t>
+        <w:t xml:space="preserve">such that it can fully replace the navigational data provided by the SBG </w:t>
+      </w:r>
+      <w:proofErr w:type="gramStart"/>
+      <w:r>
+        <w:t>with the exception of</w:t>
+      </w:r>
+      <w:proofErr w:type="gramEnd"/>
+      <w:r>
+        <w:t xml:space="preserve"> the</w:t>
       </w:r>
       <w:r>
         <w:t xml:space="preserve"> SBG’s </w:t>
@@ -11188,7 +11597,15 @@
         <w:t xml:space="preserve">IMU: </w:t>
       </w:r>
       <w:r>
-        <w:t xml:space="preserve">TDK InvSense </w:t>
+        <w:t xml:space="preserve">TDK </w:t>
+      </w:r>
+      <w:proofErr w:type="spellStart"/>
+      <w:r>
+        <w:t>InvSense</w:t>
+      </w:r>
+      <w:proofErr w:type="spellEnd"/>
+      <w:r>
+        <w:t xml:space="preserve"> </w:t>
       </w:r>
       <w:r>
         <w:t>ICM-40609-D</w:t>
@@ -11218,7 +11635,7 @@
       <w:pPr>
         <w:spacing w:after="240"/>
       </w:pPr>
-      <w:bookmarkStart w:id="35" w:name="_Toc146652631"/>
+      <w:bookmarkStart w:id="36" w:name="_Toc146652631"/>
       <w:r>
         <w:t>The hardware requirements for this board are as follows:</w:t>
       </w:r>
@@ -11256,8 +11673,13 @@
         </w:numPr>
       </w:pPr>
       <w:r>
-        <w:t>Separate SPI links to each of the two sensors listed above</w:t>
-      </w:r>
+        <w:t xml:space="preserve">Separate SPI links to each of the two sensors listed </w:t>
+      </w:r>
+      <w:proofErr w:type="gramStart"/>
+      <w:r>
+        <w:t>above</w:t>
+      </w:r>
+      <w:proofErr w:type="gramEnd"/>
     </w:p>
     <w:p>
       <w:pPr>
@@ -11279,8 +11701,17 @@
           <w:b/>
           <w:bCs/>
         </w:rPr>
-        <w:t>must be centered on the PCB</w:t>
-      </w:r>
+        <w:t xml:space="preserve">must be centered on the </w:t>
+      </w:r>
+      <w:proofErr w:type="gramStart"/>
+      <w:r>
+        <w:rPr>
+          <w:b/>
+          <w:bCs/>
+        </w:rPr>
+        <w:t>PCB</w:t>
+      </w:r>
+      <w:proofErr w:type="gramEnd"/>
     </w:p>
     <w:p>
       <w:pPr>
@@ -11318,8 +11749,13 @@
         </w:numPr>
       </w:pPr>
       <w:r>
-        <w:t>Go with current-based detection</w:t>
-      </w:r>
+        <w:t xml:space="preserve">Go with current-based </w:t>
+      </w:r>
+      <w:proofErr w:type="gramStart"/>
+      <w:r>
+        <w:t>detection</w:t>
+      </w:r>
+      <w:proofErr w:type="gramEnd"/>
     </w:p>
     <w:p>
       <w:pPr>
@@ -11358,7 +11794,15 @@
       </w:pPr>
       <w:r>
         <w:lastRenderedPageBreak/>
-        <w:t>One bi-color per pyro channel</w:t>
+        <w:t xml:space="preserve">One </w:t>
+      </w:r>
+      <w:proofErr w:type="gramStart"/>
+      <w:r>
+        <w:t>bi-color</w:t>
+      </w:r>
+      <w:proofErr w:type="gramEnd"/>
+      <w:r>
+        <w:t xml:space="preserve"> per pyro channel</w:t>
       </w:r>
     </w:p>
     <w:p>
@@ -11393,7 +11837,7 @@
       <w:r>
         <w:t>HYDRA_V3_SENSOR</w:t>
       </w:r>
-      <w:bookmarkEnd w:id="35"/>
+      <w:bookmarkEnd w:id="36"/>
     </w:p>
     <w:p>
       <w:pPr>
@@ -11408,16 +11852,16 @@
       <w:r>
         <w:t>hybrid engine. The propulsion team only wanted pressure transducers within the flight-ready engine, but this board is designed to be compatible with many more sensors such that it can be used for other things such as</w:t>
       </w:r>
-      <w:commentRangeStart w:id="36"/>
+      <w:commentRangeStart w:id="37"/>
       <w:r>
         <w:t xml:space="preserve"> future strain gauges throughout the airframe.</w:t>
       </w:r>
-      <w:commentRangeEnd w:id="36"/>
+      <w:commentRangeEnd w:id="37"/>
       <w:r>
         <w:rPr>
           <w:rStyle w:val="CommentReference"/>
         </w:rPr>
-        <w:commentReference w:id="36"/>
+        <w:commentReference w:id="37"/>
       </w:r>
       <w:r>
         <w:t xml:space="preserve"> This board only takes battery power and CAN; all additional voltage regulation must happen internally.</w:t>
@@ -11428,11 +11872,11 @@
         <w:pStyle w:val="Heading4"/>
         <w:spacing w:after="240"/>
       </w:pPr>
-      <w:bookmarkStart w:id="37" w:name="_Toc146652632"/>
+      <w:bookmarkStart w:id="38" w:name="_Toc146652632"/>
       <w:r>
         <w:t>HYDRA_V3_ACTUATOR</w:t>
       </w:r>
-      <w:bookmarkEnd w:id="37"/>
+      <w:bookmarkEnd w:id="38"/>
     </w:p>
     <w:p>
       <w:pPr>
@@ -11458,17 +11902,22 @@
       <w:pPr>
         <w:pStyle w:val="Heading1"/>
       </w:pPr>
-      <w:bookmarkStart w:id="38" w:name="_Toc146652633"/>
+      <w:bookmarkStart w:id="39" w:name="_Toc146652633"/>
       <w:r>
         <w:lastRenderedPageBreak/>
         <w:t>Software Design</w:t>
       </w:r>
-      <w:bookmarkEnd w:id="38"/>
-    </w:p>
-    <w:p>
-      <w:r>
-        <w:t>Enjoy, cutie</w:t>
-      </w:r>
+      <w:bookmarkEnd w:id="39"/>
+    </w:p>
+    <w:p>
+      <w:r>
+        <w:t xml:space="preserve">Enjoy, </w:t>
+      </w:r>
+      <w:proofErr w:type="gramStart"/>
+      <w:r>
+        <w:t>cutie</w:t>
+      </w:r>
+      <w:proofErr w:type="gramEnd"/>
     </w:p>
     <w:p/>
     <w:p>
@@ -11487,11 +11936,11 @@
         <w:lastRenderedPageBreak/>
         <w:t xml:space="preserve"> </w:t>
       </w:r>
-      <w:bookmarkStart w:id="39" w:name="_Toc146652634"/>
+      <w:bookmarkStart w:id="40" w:name="_Toc146652634"/>
       <w:r>
         <w:t>EMI/RF Considerations</w:t>
       </w:r>
-      <w:bookmarkEnd w:id="39"/>
+      <w:bookmarkEnd w:id="40"/>
     </w:p>
     <w:p>
       <w:r>
@@ -11516,11 +11965,11 @@
       <w:pPr>
         <w:pStyle w:val="Heading1"/>
       </w:pPr>
-      <w:bookmarkStart w:id="40" w:name="_Toc146652635"/>
+      <w:bookmarkStart w:id="41" w:name="_Toc146652635"/>
       <w:r>
         <w:t>Arming and Safety Considerations</w:t>
       </w:r>
-      <w:bookmarkEnd w:id="40"/>
+      <w:bookmarkEnd w:id="41"/>
     </w:p>
     <w:p>
       <w:pPr>
@@ -11531,7 +11980,39 @@
           <w:rStyle w:val="normaltextrun"/>
           <w:lang w:val="en-US"/>
         </w:rPr>
-        <w:t xml:space="preserve">The power board has a cutoff switch that interacts with a rod protruding from the rocket’s fuselage which must be removed to allow power to flow from the battery to the voltage regulators. Furthermore, the ejection board has two separate switches, one for each RRC3, that utilize a similar mechanism to disconnect the 9V batteries from their accompanying RRC3 prior to flight. Both of these rods will protrude out of both sides of the rocket through holes drilled along a centerline of the fuselage. Additionally, each rod intended to be removed before flight will have a Clevis pin to ensure it cannot be removed accidentally. A sample photo of the proposed locking pin design is included below in Figure </w:t>
+        <w:t xml:space="preserve">The power board has a cutoff switch that interacts with a rod protruding from the rocket’s fuselage which must be removed to allow power to flow from the battery to the voltage regulators. Furthermore, the ejection board has two separate switches, one for each RRC3, that utilize a similar mechanism to disconnect the 9V batteries from their accompanying RRC3 prior to flight. </w:t>
+      </w:r>
+      <w:proofErr w:type="gramStart"/>
+      <w:r>
+        <w:rPr>
+          <w:rStyle w:val="normaltextrun"/>
+          <w:lang w:val="en-US"/>
+        </w:rPr>
+        <w:t>Both of these</w:t>
+      </w:r>
+      <w:proofErr w:type="gramEnd"/>
+      <w:r>
+        <w:rPr>
+          <w:rStyle w:val="normaltextrun"/>
+          <w:lang w:val="en-US"/>
+        </w:rPr>
+        <w:t xml:space="preserve"> rods will protrude out of both sides of the rocket through holes drilled along </w:t>
+      </w:r>
+      <w:proofErr w:type="gramStart"/>
+      <w:r>
+        <w:rPr>
+          <w:rStyle w:val="normaltextrun"/>
+          <w:lang w:val="en-US"/>
+        </w:rPr>
+        <w:t>a centerline</w:t>
+      </w:r>
+      <w:proofErr w:type="gramEnd"/>
+      <w:r>
+        <w:rPr>
+          <w:rStyle w:val="normaltextrun"/>
+          <w:lang w:val="en-US"/>
+        </w:rPr>
+        <w:t xml:space="preserve"> of the fuselage. Additionally, each rod intended to be removed before flight will have a Clevis pin to ensure it cannot be removed accidentally. A sample photo of the proposed locking pin design is included below in Figure </w:t>
       </w:r>
       <w:r>
         <w:rPr>
@@ -11679,7 +12160,7 @@
       <w:pPr>
         <w:pStyle w:val="Heading1"/>
       </w:pPr>
-      <w:bookmarkStart w:id="41" w:name="_Toc146652636"/>
+      <w:bookmarkStart w:id="42" w:name="_Toc146652636"/>
       <w:r>
         <w:lastRenderedPageBreak/>
         <w:t>Battery</w:t>
@@ -11687,7 +12168,7 @@
       <w:r>
         <w:t xml:space="preserve"> and SBG Considerations</w:t>
       </w:r>
-      <w:bookmarkEnd w:id="41"/>
+      <w:bookmarkEnd w:id="42"/>
     </w:p>
     <w:p>
       <w:pPr>
@@ -11816,7 +12297,7 @@
       </w:r>
     </w:p>
   </w:comment>
-  <w:comment w:id="28" w:author="Trololololol" w:date="2023-09-27T20:22:00Z" w:initials="T">
+  <w:comment w:id="29" w:author="Trololololol" w:date="2023-09-27T20:22:00Z" w:initials="T">
     <w:p>
       <w:pPr>
         <w:pStyle w:val="CommentText"/>
@@ -11833,7 +12314,7 @@
       </w:r>
     </w:p>
   </w:comment>
-  <w:comment w:id="33" w:author="Serban Popovici" w:date="2023-09-26T12:18:00Z" w:initials="SP">
+  <w:comment w:id="34" w:author="Serban Popovici" w:date="2023-09-26T12:18:00Z" w:initials="SP">
     <w:p>
       <w:pPr>
         <w:pStyle w:val="CommentText"/>
@@ -11850,7 +12331,7 @@
       </w:r>
     </w:p>
   </w:comment>
-  <w:comment w:id="36" w:author="Serban Popovici" w:date="2023-09-26T12:27:00Z" w:initials="SP">
+  <w:comment w:id="37" w:author="Serban Popovici" w:date="2023-09-26T12:27:00Z" w:initials="SP">
     <w:p>
       <w:pPr>
         <w:pStyle w:val="CommentText"/>
@@ -12087,8 +12568,12 @@
     </w:r>
     <w:r>
       <w:tab/>
+    </w:r>
+    <w:proofErr w:type="spellStart"/>
+    <w:r>
       <w:t>uORocketry</w:t>
     </w:r>
+    <w:proofErr w:type="spellEnd"/>
     <w:r>
       <w:tab/>
       <w:t xml:space="preserve">Last Updated: </w:t>
@@ -12154,7 +12639,7 @@
       <w:rPr>
         <w:noProof/>
       </w:rPr>
-      <w:t>October 11, 2023</w:t>
+      <w:t>October 12, 2023</w:t>
     </w:r>
     <w:r>
       <w:fldChar w:fldCharType="end"/>
@@ -15703,6 +16188,29 @@
 </file>
 
 <file path=customXml/item2.xml><?xml version="1.0" encoding="utf-8"?>
+<p:properties xmlns:p="http://schemas.microsoft.com/office/2006/metadata/properties" xmlns:xsi="http://www.w3.org/2001/XMLSchema-instance" xmlns:pc="http://schemas.microsoft.com/office/infopath/2007/PartnerControls">
+  <documentManagement>
+    <SharedWithUsers xmlns="27307ef1-8a54-4da7-aad7-3ca06a02e3bc">
+      <UserInfo>
+        <DisplayName/>
+        <AccountId xsi:nil="true"/>
+        <AccountType/>
+      </UserInfo>
+    </SharedWithUsers>
+    <MediaLengthInSeconds xmlns="0d6f423f-cbc7-4bc1-a8ce-044f502ec51b" xsi:nil="true"/>
+    <lcf76f155ced4ddcb4097134ff3c332f xmlns="0d6f423f-cbc7-4bc1-a8ce-044f502ec51b">
+      <Terms xmlns="http://schemas.microsoft.com/office/infopath/2007/PartnerControls"/>
+    </lcf76f155ced4ddcb4097134ff3c332f>
+    <TaxCatchAll xmlns="27307ef1-8a54-4da7-aad7-3ca06a02e3bc" xsi:nil="true"/>
+  </documentManagement>
+</p:properties>
+</file>
+
+<file path=customXml/item3.xml><?xml version="1.0" encoding="utf-8"?>
+<b:Sources xmlns:b="http://schemas.openxmlformats.org/officeDocument/2006/bibliography" xmlns="http://schemas.openxmlformats.org/officeDocument/2006/bibliography" SelectedStyle="\APASixthEditionOfficeOnline.xsl" StyleName="APA" Version="6"/>
+</file>
+
+<file path=customXml/item4.xml><?xml version="1.0" encoding="utf-8"?>
 <ct:contentTypeSchema xmlns:ct="http://schemas.microsoft.com/office/2006/metadata/contentType" xmlns:ma="http://schemas.microsoft.com/office/2006/metadata/properties/metaAttributes" ct:_="" ma:_="" ma:contentTypeName="Document" ma:contentTypeID="0x0101006C17B62FED3A9C4C87D4CBD07BAA3002" ma:contentTypeVersion="17" ma:contentTypeDescription="Create a new document." ma:contentTypeScope="" ma:versionID="09c37e9ccc4ad74dff8f13496d3e0d97">
   <xsd:schema xmlns:xsd="http://www.w3.org/2001/XMLSchema" xmlns:xs="http://www.w3.org/2001/XMLSchema" xmlns:p="http://schemas.microsoft.com/office/2006/metadata/properties" xmlns:ns2="0d6f423f-cbc7-4bc1-a8ce-044f502ec51b" xmlns:ns3="27307ef1-8a54-4da7-aad7-3ca06a02e3bc" targetNamespace="http://schemas.microsoft.com/office/2006/metadata/properties" ma:root="true" ma:fieldsID="62b07dd24474c1f30413da14e4a63691" ns2:_="" ns3:_="">
     <xsd:import namespace="0d6f423f-cbc7-4bc1-a8ce-044f502ec51b"/>
@@ -15951,29 +16459,6 @@
 </ct:contentTypeSchema>
 </file>
 
-<file path=customXml/item3.xml><?xml version="1.0" encoding="utf-8"?>
-<b:Sources xmlns:b="http://schemas.openxmlformats.org/officeDocument/2006/bibliography" xmlns="http://schemas.openxmlformats.org/officeDocument/2006/bibliography" SelectedStyle="\APASixthEditionOfficeOnline.xsl" StyleName="APA" Version="6"/>
-</file>
-
-<file path=customXml/item4.xml><?xml version="1.0" encoding="utf-8"?>
-<p:properties xmlns:p="http://schemas.microsoft.com/office/2006/metadata/properties" xmlns:xsi="http://www.w3.org/2001/XMLSchema-instance" xmlns:pc="http://schemas.microsoft.com/office/infopath/2007/PartnerControls">
-  <documentManagement>
-    <SharedWithUsers xmlns="27307ef1-8a54-4da7-aad7-3ca06a02e3bc">
-      <UserInfo>
-        <DisplayName/>
-        <AccountId xsi:nil="true"/>
-        <AccountType/>
-      </UserInfo>
-    </SharedWithUsers>
-    <MediaLengthInSeconds xmlns="0d6f423f-cbc7-4bc1-a8ce-044f502ec51b" xsi:nil="true"/>
-    <lcf76f155ced4ddcb4097134ff3c332f xmlns="0d6f423f-cbc7-4bc1-a8ce-044f502ec51b">
-      <Terms xmlns="http://schemas.microsoft.com/office/infopath/2007/PartnerControls"/>
-    </lcf76f155ced4ddcb4097134ff3c332f>
-    <TaxCatchAll xmlns="27307ef1-8a54-4da7-aad7-3ca06a02e3bc" xsi:nil="true"/>
-  </documentManagement>
-</p:properties>
-</file>
-
 <file path=customXml/itemProps1.xml><?xml version="1.0" encoding="utf-8"?>
 <ds:datastoreItem xmlns:ds="http://schemas.openxmlformats.org/officeDocument/2006/customXml" ds:itemID="{051DD61D-8DA1-4DF7-BC83-1FA45E190D89}">
   <ds:schemaRefs>
@@ -15983,6 +16468,25 @@
 </file>
 
 <file path=customXml/itemProps2.xml><?xml version="1.0" encoding="utf-8"?>
+<ds:datastoreItem xmlns:ds="http://schemas.openxmlformats.org/officeDocument/2006/customXml" ds:itemID="{1E7EE4F3-E322-4F98-B237-8FE014000405}">
+  <ds:schemaRefs>
+    <ds:schemaRef ds:uri="http://schemas.microsoft.com/office/2006/metadata/properties"/>
+    <ds:schemaRef ds:uri="http://schemas.microsoft.com/office/infopath/2007/PartnerControls"/>
+    <ds:schemaRef ds:uri="27307ef1-8a54-4da7-aad7-3ca06a02e3bc"/>
+    <ds:schemaRef ds:uri="0d6f423f-cbc7-4bc1-a8ce-044f502ec51b"/>
+  </ds:schemaRefs>
+</ds:datastoreItem>
+</file>
+
+<file path=customXml/itemProps3.xml><?xml version="1.0" encoding="utf-8"?>
+<ds:datastoreItem xmlns:ds="http://schemas.openxmlformats.org/officeDocument/2006/customXml" ds:itemID="{2FE99ACB-CECF-4EA4-BD6B-D240FB800000}">
+  <ds:schemaRefs>
+    <ds:schemaRef ds:uri="http://schemas.openxmlformats.org/officeDocument/2006/bibliography"/>
+  </ds:schemaRefs>
+</ds:datastoreItem>
+</file>
+
+<file path=customXml/itemProps4.xml><?xml version="1.0" encoding="utf-8"?>
 <ds:datastoreItem xmlns:ds="http://schemas.openxmlformats.org/officeDocument/2006/customXml" ds:itemID="{8D4AC396-41FA-4DFF-85D1-EF49CE9EEB1D}">
   <ds:schemaRefs>
     <ds:schemaRef ds:uri="http://schemas.microsoft.com/office/2006/metadata/contentType"/>
@@ -15999,23 +16503,4 @@
     <ds:schemaRef ds:uri="http://schemas.microsoft.com/internal/obd"/>
   </ds:schemaRefs>
 </ds:datastoreItem>
-</file>
-
-<file path=customXml/itemProps3.xml><?xml version="1.0" encoding="utf-8"?>
-<ds:datastoreItem xmlns:ds="http://schemas.openxmlformats.org/officeDocument/2006/customXml" ds:itemID="{2FE99ACB-CECF-4EA4-BD6B-D240FB800000}">
-  <ds:schemaRefs>
-    <ds:schemaRef ds:uri="http://schemas.openxmlformats.org/officeDocument/2006/bibliography"/>
-  </ds:schemaRefs>
-</ds:datastoreItem>
-</file>
-
-<file path=customXml/itemProps4.xml><?xml version="1.0" encoding="utf-8"?>
-<ds:datastoreItem xmlns:ds="http://schemas.openxmlformats.org/officeDocument/2006/customXml" ds:itemID="{1E7EE4F3-E322-4F98-B237-8FE014000405}">
-  <ds:schemaRefs>
-    <ds:schemaRef ds:uri="http://schemas.microsoft.com/office/2006/metadata/properties"/>
-    <ds:schemaRef ds:uri="http://schemas.microsoft.com/office/infopath/2007/PartnerControls"/>
-    <ds:schemaRef ds:uri="27307ef1-8a54-4da7-aad7-3ca06a02e3bc"/>
-    <ds:schemaRef ds:uri="0d6f423f-cbc7-4bc1-a8ce-044f502ec51b"/>
-  </ds:schemaRefs>
-</ds:datastoreItem>
 </file>
</xml_diff>